<commit_message>
Informe laboratorio FD01: Informe Factibilidad#1
</commit_message>
<xml_diff>
--- a/FD01-EPIS-Informe de Factibilidad.docx
+++ b/FD01-EPIS-Informe de Factibilidad.docx
@@ -13,6 +13,16 @@
           <w:szCs w:val="36"/>
         </w:rPr>
       </w:pPr>
+      <w:r>
+        <w:rPr>
+          <w:rFonts w:ascii="Arial" w:eastAsia="Arial" w:hAnsi="Arial" w:cs="Arial"/>
+          <w:b/>
+          <w:color w:val="000000"/>
+          <w:sz w:val="36"/>
+          <w:szCs w:val="36"/>
+        </w:rPr>
+        <w:t xml:space="preserve">      </w:t>
+      </w:r>
     </w:p>
     <w:p>
       <w:pPr>

</xml_diff>